<commit_message>
estonci - annotation changed according to the comments from Monday meeting
</commit_message>
<xml_diff>
--- a/doc/poznamky/estonsko-ML-notes.docx
+++ b/doc/poznamky/estonsko-ML-notes.docx
@@ -780,72 +780,6 @@
       <w:r>
         <w:t>!!</w:t>
       </w:r>
-    </w:p>
-    <w:p>
-      <w:pPr>
-        <w:spacing w:after="0" w:line="240" w:lineRule="auto"/>
-      </w:pPr>
-      <w:r>
-        <w:t>(</w:t>
-      </w:r>
-      <w:proofErr w:type="gramStart"/>
-      <w:r>
-        <w:t>co</w:t>
-      </w:r>
-      <w:proofErr w:type="gramEnd"/>
-      <w:r>
-        <w:t xml:space="preserve"> </w:t>
-      </w:r>
-      <w:proofErr w:type="spellStart"/>
-      <w:r>
-        <w:t>má</w:t>
-      </w:r>
-      <w:proofErr w:type="spellEnd"/>
-      <w:r>
-        <w:t xml:space="preserve"> “outgoing” </w:t>
-      </w:r>
-      <w:proofErr w:type="spellStart"/>
-      <w:r>
-        <w:t>argumenty</w:t>
-      </w:r>
-      <w:proofErr w:type="spellEnd"/>
-      <w:r>
-        <w:t xml:space="preserve"> </w:t>
-      </w:r>
-      <w:r>
-        <w:rPr>
-          <w:highlight w:val="yellow"/>
-        </w:rPr>
-        <w:t>(line 16</w:t>
-      </w:r>
-      <w:r>
-        <w:rPr>
-          <w:highlight w:val="yellow"/>
-        </w:rPr>
-        <w:t>9</w:t>
-      </w:r>
-      <w:r>
-        <w:rPr>
-          <w:highlight w:val="yellow"/>
-        </w:rPr>
-        <w:t>)</w:t>
-      </w:r>
-      <w:r>
-        <w:t xml:space="preserve">), </w:t>
-      </w:r>
-      <w:proofErr w:type="spellStart"/>
-      <w:r>
-        <w:t>zejména</w:t>
-      </w:r>
-      <w:proofErr w:type="spellEnd"/>
-      <w:r>
-        <w:t>:</w:t>
-      </w:r>
-    </w:p>
-    <w:p>
-      <w:pPr>
-        <w:spacing w:after="0" w:line="240" w:lineRule="auto"/>
-      </w:pPr>
     </w:p>
     <w:p>
       <w:pPr>
@@ -1057,31 +991,7 @@
       </w:r>
       <w:proofErr w:type="spellEnd"/>
       <w:r>
-        <w:t xml:space="preserve"> Guidelines) </w:t>
-      </w:r>
-      <w:r>
-        <w:rPr>
-          <w:highlight w:val="yellow"/>
-        </w:rPr>
-        <w:t>(</w:t>
-      </w:r>
-      <w:r>
-        <w:rPr>
-          <w:highlight w:val="yellow"/>
-        </w:rPr>
-        <w:t>line 16</w:t>
-      </w:r>
-      <w:r>
-        <w:rPr>
-          <w:highlight w:val="yellow"/>
-        </w:rPr>
-        <w:t>7</w:t>
-      </w:r>
-      <w:r>
-        <w:rPr>
-          <w:highlight w:val="yellow"/>
-        </w:rPr>
-        <w:t>)</w:t>
+        <w:t xml:space="preserve"> Guidelines)</w:t>
       </w:r>
     </w:p>
     <w:p>
@@ -1357,13 +1267,19 @@
         <w:rPr>
           <w:rFonts w:cstheme="minorHAnsi"/>
         </w:rPr>
-        <w:t>hodnotou</w:t>
-      </w:r>
-      <w:proofErr w:type="spellEnd"/>
+        <w:t>h</w:t>
+      </w:r>
       <w:r>
         <w:rPr>
           <w:rFonts w:cstheme="minorHAnsi"/>
         </w:rPr>
+        <w:t>odnotou</w:t>
+      </w:r>
+      <w:proofErr w:type="spellEnd"/>
+      <w:r>
+        <w:rPr>
+          <w:rFonts w:cstheme="minorHAnsi"/>
+        </w:rPr>
         <w:t xml:space="preserve"> 0, </w:t>
       </w:r>
       <w:proofErr w:type="spellStart"/>
@@ -1402,25 +1318,6 @@
         <w:t>našli</w:t>
       </w:r>
       <w:proofErr w:type="spellEnd"/>
-      <w:r>
-        <w:rPr>
-          <w:rFonts w:cstheme="minorHAnsi"/>
-        </w:rPr>
-        <w:t xml:space="preserve"> </w:t>
-      </w:r>
-      <w:r>
-        <w:rPr>
-          <w:rFonts w:cstheme="minorHAnsi"/>
-          <w:highlight w:val="yellow"/>
-        </w:rPr>
-        <w:t>(lines 163, 237)</w:t>
-      </w:r>
-      <w:r>
-        <w:rPr>
-          <w:rFonts w:ascii="Calibri" w:eastAsia="Calibri" w:hAnsi="Calibri" w:cs="Calibri"/>
-        </w:rPr>
-        <w:t> </w:t>
-      </w:r>
     </w:p>
     <w:p>
       <w:pPr>
@@ -1458,37 +1355,7 @@
         <w:t xml:space="preserve"> je zcela umělý koncept (obálka pro publikaci), jako taková podle mě nemá mít aspekt!</w:t>
       </w:r>
       <w:r>
-        <w:t xml:space="preserve">  </w:t>
-      </w:r>
-      <w:r>
-        <w:rPr>
-          <w:highlight w:val="yellow"/>
-        </w:rPr>
-        <w:t>(line</w:t>
-      </w:r>
-      <w:r>
-        <w:rPr>
-          <w:highlight w:val="yellow"/>
-        </w:rPr>
-        <w:t>s</w:t>
-      </w:r>
-      <w:r>
-        <w:rPr>
-          <w:highlight w:val="yellow"/>
-        </w:rPr>
-        <w:t xml:space="preserve"> 7, 30</w:t>
-      </w:r>
-      <w:r>
-        <w:rPr>
-          <w:highlight w:val="yellow"/>
-        </w:rPr>
-        <w:t>, 64</w:t>
-      </w:r>
-      <w:r>
-        <w:rPr>
-          <w:highlight w:val="yellow"/>
-        </w:rPr>
-        <w:t>)</w:t>
+        <w:t xml:space="preserve"> </w:t>
       </w:r>
       <w:r>
         <w:t xml:space="preserve"> </w:t>
@@ -1699,159 +1566,261 @@
       <w:r>
         <w:t>)</w:t>
       </w:r>
-      <w:r>
-        <w:t xml:space="preserve"> </w:t>
-      </w:r>
-      <w:r>
-        <w:rPr>
+    </w:p>
+    <w:p>
+      <w:pPr>
+        <w:spacing w:after="0" w:line="240" w:lineRule="auto"/>
+      </w:pPr>
+    </w:p>
+    <w:p>
+      <w:pPr>
+        <w:spacing w:after="0" w:line="240" w:lineRule="auto"/>
+      </w:pPr>
+      <w:proofErr w:type="spellStart"/>
+      <w:proofErr w:type="gramStart"/>
+      <w:r>
+        <w:t>jak</w:t>
+      </w:r>
+      <w:proofErr w:type="spellEnd"/>
+      <w:proofErr w:type="gramEnd"/>
+      <w:r>
+        <w:t xml:space="preserve"> </w:t>
+      </w:r>
+      <w:proofErr w:type="spellStart"/>
+      <w:r>
+        <w:t>anotovat</w:t>
+      </w:r>
+      <w:proofErr w:type="spellEnd"/>
+      <w:r>
+        <w:t xml:space="preserve"> NE, </w:t>
+      </w:r>
+      <w:proofErr w:type="spellStart"/>
+      <w:r>
+        <w:t>které</w:t>
+      </w:r>
+      <w:proofErr w:type="spellEnd"/>
+      <w:r>
+        <w:t xml:space="preserve"> </w:t>
+      </w:r>
+      <w:proofErr w:type="spellStart"/>
+      <w:r>
+        <w:t>nemají</w:t>
+      </w:r>
+      <w:proofErr w:type="spellEnd"/>
+      <w:r>
+        <w:t xml:space="preserve"> </w:t>
+      </w:r>
+      <w:proofErr w:type="spellStart"/>
+      <w:r>
+        <w:t>položky</w:t>
+      </w:r>
+      <w:proofErr w:type="spellEnd"/>
+      <w:r>
+        <w:t xml:space="preserve"> </w:t>
+      </w:r>
+      <w:proofErr w:type="spellStart"/>
+      <w:r>
+        <w:t>ve</w:t>
+      </w:r>
+      <w:proofErr w:type="spellEnd"/>
+      <w:r>
+        <w:t xml:space="preserve"> </w:t>
+      </w:r>
+      <w:proofErr w:type="spellStart"/>
+      <w:r>
+        <w:t>wikidatech</w:t>
+      </w:r>
+      <w:proofErr w:type="spellEnd"/>
+      <w:r>
+        <w:t xml:space="preserve"> ??</w:t>
+      </w:r>
+      <w:r>
+        <w:t xml:space="preserve"> </w:t>
+      </w:r>
+      <w:r>
+        <w:sym w:font="Wingdings" w:char="F0E0"/>
+      </w:r>
+      <w:r>
+        <w:t xml:space="preserve"> </w:t>
+      </w:r>
+      <w:proofErr w:type="spellStart"/>
+      <w:r>
+        <w:t>Q0</w:t>
+      </w:r>
+      <w:proofErr w:type="spellEnd"/>
+    </w:p>
+    <w:p>
+      <w:pPr>
+        <w:spacing w:after="0" w:line="240" w:lineRule="auto"/>
+      </w:pPr>
+    </w:p>
+    <w:p>
+      <w:pPr>
+        <w:spacing w:after="0" w:line="240" w:lineRule="auto"/>
+        <w:rPr>
+          <w:color w:val="FF0000"/>
+        </w:rPr>
+      </w:pPr>
+      <w:r>
+        <w:rPr>
+          <w:color w:val="FF0000"/>
           <w:highlight w:val="yellow"/>
         </w:rPr>
-        <w:t>(line</w:t>
-      </w:r>
-      <w:r>
-        <w:rPr>
+        <w:t xml:space="preserve">Alignment … </w:t>
+      </w:r>
+      <w:proofErr w:type="spellStart"/>
+      <w:r>
+        <w:rPr>
+          <w:color w:val="FF0000"/>
           <w:highlight w:val="yellow"/>
         </w:rPr>
-        <w:t>s</w:t>
-      </w:r>
-      <w:r>
-        <w:rPr>
+        <w:t>sloveso</w:t>
+      </w:r>
+      <w:proofErr w:type="spellEnd"/>
+      <w:r>
+        <w:rPr>
+          <w:color w:val="FF0000"/>
           <w:highlight w:val="yellow"/>
         </w:rPr>
-        <w:t xml:space="preserve"> 10</w:t>
-      </w:r>
-      <w:r>
-        <w:rPr>
+        <w:t xml:space="preserve"> </w:t>
+      </w:r>
+      <w:proofErr w:type="spellStart"/>
+      <w:r>
+        <w:rPr>
+          <w:color w:val="FF0000"/>
           <w:highlight w:val="yellow"/>
         </w:rPr>
-        <w:t>0</w:t>
-      </w:r>
-      <w:r>
-        <w:rPr>
+        <w:t>být</w:t>
+      </w:r>
+      <w:proofErr w:type="spellEnd"/>
+      <w:r>
+        <w:rPr>
+          <w:color w:val="FF0000"/>
           <w:highlight w:val="yellow"/>
         </w:rPr>
-        <w:t>, 242</w:t>
-      </w:r>
-      <w:r>
-        <w:rPr>
+        <w:t xml:space="preserve"> </w:t>
+      </w:r>
+      <w:proofErr w:type="spellStart"/>
+      <w:r>
+        <w:rPr>
+          <w:color w:val="FF0000"/>
           <w:highlight w:val="yellow"/>
         </w:rPr>
-        <w:t>)</w:t>
-      </w:r>
-    </w:p>
-    <w:p>
-      <w:pPr>
-        <w:spacing w:after="0" w:line="240" w:lineRule="auto"/>
-      </w:pPr>
-    </w:p>
-    <w:p>
-      <w:pPr>
-        <w:spacing w:after="0" w:line="240" w:lineRule="auto"/>
-        <w:rPr>
-          <w:lang w:val="cs-CZ"/>
-        </w:rPr>
-      </w:pPr>
-      <w:proofErr w:type="spellStart"/>
-      <w:proofErr w:type="gramStart"/>
-      <w:r>
-        <w:t>jak</w:t>
-      </w:r>
-      <w:proofErr w:type="spellEnd"/>
-      <w:proofErr w:type="gramEnd"/>
-      <w:r>
-        <w:t xml:space="preserve"> </w:t>
-      </w:r>
-      <w:proofErr w:type="spellStart"/>
-      <w:r>
-        <w:t>anotovat</w:t>
-      </w:r>
-      <w:proofErr w:type="spellEnd"/>
-      <w:r>
-        <w:t xml:space="preserve"> NE, </w:t>
-      </w:r>
-      <w:proofErr w:type="spellStart"/>
-      <w:r>
-        <w:t>které</w:t>
-      </w:r>
-      <w:proofErr w:type="spellEnd"/>
-      <w:r>
-        <w:t xml:space="preserve"> </w:t>
-      </w:r>
-      <w:proofErr w:type="spellStart"/>
-      <w:r>
-        <w:t>nemají</w:t>
-      </w:r>
-      <w:proofErr w:type="spellEnd"/>
-      <w:r>
-        <w:t xml:space="preserve"> </w:t>
-      </w:r>
-      <w:proofErr w:type="spellStart"/>
-      <w:r>
-        <w:t>položky</w:t>
-      </w:r>
-      <w:proofErr w:type="spellEnd"/>
-      <w:r>
-        <w:t xml:space="preserve"> </w:t>
-      </w:r>
-      <w:proofErr w:type="spellStart"/>
-      <w:r>
-        <w:t>ve</w:t>
-      </w:r>
-      <w:proofErr w:type="spellEnd"/>
-      <w:r>
-        <w:t xml:space="preserve"> </w:t>
-      </w:r>
-      <w:proofErr w:type="spellStart"/>
-      <w:r>
-        <w:t>wikidatech</w:t>
-      </w:r>
-      <w:proofErr w:type="spellEnd"/>
-      <w:r>
-        <w:t xml:space="preserve"> ?? </w:t>
-      </w:r>
-      <w:r>
-        <w:rPr>
+        <w:t>nahrazeno</w:t>
+      </w:r>
+      <w:proofErr w:type="spellEnd"/>
+      <w:r>
+        <w:rPr>
+          <w:color w:val="FF0000"/>
           <w:highlight w:val="yellow"/>
         </w:rPr>
-        <w:t>(</w:t>
-      </w:r>
-      <w:proofErr w:type="gramStart"/>
-      <w:r>
-        <w:rPr>
+        <w:t xml:space="preserve"> </w:t>
+      </w:r>
+      <w:proofErr w:type="spellStart"/>
+      <w:r>
+        <w:rPr>
+          <w:color w:val="FF0000"/>
           <w:highlight w:val="yellow"/>
         </w:rPr>
-        <w:t>line</w:t>
-      </w:r>
-      <w:proofErr w:type="gramEnd"/>
-      <w:r>
-        <w:rPr>
+        <w:t>abstraktním</w:t>
+      </w:r>
+      <w:proofErr w:type="spellEnd"/>
+      <w:r>
+        <w:rPr>
+          <w:color w:val="FF0000"/>
           <w:highlight w:val="yellow"/>
         </w:rPr>
-        <w:t xml:space="preserve"> 2</w:t>
-      </w:r>
-      <w:r>
-        <w:rPr>
+        <w:t xml:space="preserve"> </w:t>
+      </w:r>
+      <w:proofErr w:type="spellStart"/>
+      <w:r>
+        <w:rPr>
+          <w:color w:val="FF0000"/>
           <w:highlight w:val="yellow"/>
         </w:rPr>
-        <w:t>33)</w:t>
-      </w:r>
-      <w:r>
-        <w:t xml:space="preserve"> </w:t>
-      </w:r>
-      <w:r>
-        <w:t xml:space="preserve"> </w:t>
-      </w:r>
-      <w:r>
-        <w:sym w:font="Wingdings" w:char="F0E0"/>
-      </w:r>
-      <w:r>
-        <w:t xml:space="preserve"> </w:t>
-      </w:r>
-      <w:proofErr w:type="spellStart"/>
-      <w:r>
-        <w:t>Q0</w:t>
-      </w:r>
-      <w:proofErr w:type="spellEnd"/>
+        <w:t>predikátem</w:t>
+      </w:r>
+      <w:proofErr w:type="spellEnd"/>
+      <w:r>
+        <w:rPr>
+          <w:color w:val="FF0000"/>
+          <w:highlight w:val="yellow"/>
+        </w:rPr>
+        <w:t xml:space="preserve">, </w:t>
+      </w:r>
+      <w:proofErr w:type="spellStart"/>
+      <w:r>
+        <w:rPr>
+          <w:color w:val="FF0000"/>
+          <w:highlight w:val="yellow"/>
+        </w:rPr>
+        <w:t>který</w:t>
+      </w:r>
+      <w:proofErr w:type="spellEnd"/>
+      <w:r>
+        <w:rPr>
+          <w:color w:val="FF0000"/>
+          <w:highlight w:val="yellow"/>
+        </w:rPr>
+        <w:t xml:space="preserve"> ale </w:t>
+      </w:r>
+      <w:proofErr w:type="spellStart"/>
+      <w:r>
+        <w:rPr>
+          <w:color w:val="FF0000"/>
+          <w:highlight w:val="yellow"/>
+        </w:rPr>
+        <w:t>podle</w:t>
+      </w:r>
+      <w:proofErr w:type="spellEnd"/>
+      <w:r>
+        <w:rPr>
+          <w:color w:val="FF0000"/>
+          <w:highlight w:val="yellow"/>
+        </w:rPr>
+        <w:t xml:space="preserve"> </w:t>
+      </w:r>
+      <w:proofErr w:type="spellStart"/>
+      <w:r>
+        <w:rPr>
+          <w:color w:val="FF0000"/>
+          <w:highlight w:val="yellow"/>
+        </w:rPr>
+        <w:t>všeho</w:t>
+      </w:r>
+      <w:proofErr w:type="spellEnd"/>
+      <w:r>
+        <w:rPr>
+          <w:color w:val="FF0000"/>
+          <w:highlight w:val="yellow"/>
+        </w:rPr>
+        <w:t xml:space="preserve"> </w:t>
+      </w:r>
+      <w:proofErr w:type="spellStart"/>
+      <w:r>
+        <w:rPr>
+          <w:color w:val="FF0000"/>
+          <w:highlight w:val="yellow"/>
+        </w:rPr>
+        <w:t>má</w:t>
+      </w:r>
+      <w:proofErr w:type="spellEnd"/>
+      <w:r>
+        <w:rPr>
+          <w:color w:val="FF0000"/>
+          <w:highlight w:val="yellow"/>
+        </w:rPr>
+        <w:t xml:space="preserve"> alignment 0-</w:t>
+      </w:r>
+      <w:proofErr w:type="gramStart"/>
+      <w:r>
+        <w:rPr>
+          <w:color w:val="FF0000"/>
+          <w:highlight w:val="yellow"/>
+        </w:rPr>
+        <w:t>0 ???</w:t>
+      </w:r>
+      <w:proofErr w:type="gramEnd"/>
     </w:p>
     <w:p>
       <w:pPr>
@@ -2047,7 +2016,7 @@
         <w:spacing w:after="0" w:line="240" w:lineRule="auto"/>
         <w:ind w:firstLine="720"/>
       </w:pPr>
-      <w:hyperlink r:id="rId5" w:history="1">
+      <w:hyperlink r:id="rId5" w:anchor="gid=1927108453" w:history="1">
         <w:r>
           <w:rPr>
             <w:rStyle w:val="Hyperlink"/>
@@ -2162,6 +2131,7 @@
         <w:rPr>
           <w:b/>
         </w:rPr>
+        <w:lastRenderedPageBreak/>
         <w:t xml:space="preserve">Alignment </w:t>
       </w:r>
       <w:r>
@@ -2190,7 +2160,6 @@
         <w:ind w:firstLine="720"/>
       </w:pPr>
       <w:r>
-        <w:lastRenderedPageBreak/>
         <w:t>(</w:t>
       </w:r>
       <w:proofErr w:type="gramStart"/>
@@ -3404,6 +3373,7 @@
           <w:b/>
           <w:color w:val="92D050"/>
         </w:rPr>
+        <w:lastRenderedPageBreak/>
         <w:t># :</w:t>
       </w:r>
       <w:proofErr w:type="gramEnd"/>
@@ -3725,7 +3695,6 @@
           <w:b/>
           <w:color w:val="92D050"/>
         </w:rPr>
-        <w:lastRenderedPageBreak/>
         <w:t># [</w:t>
       </w:r>
       <w:proofErr w:type="spellStart"/>
@@ -4151,6 +4120,177 @@
       <w:pPr>
         <w:spacing w:after="0" w:line="240" w:lineRule="auto"/>
         <w:ind w:left="810" w:hanging="810"/>
+      </w:pPr>
+      <w:proofErr w:type="spellStart"/>
+      <w:proofErr w:type="gramStart"/>
+      <w:r>
+        <w:rPr>
+          <w:b/>
+          <w:highlight w:val="yellow"/>
+        </w:rPr>
+        <w:t>podle</w:t>
+      </w:r>
+      <w:proofErr w:type="spellEnd"/>
+      <w:proofErr w:type="gramEnd"/>
+      <w:r>
+        <w:rPr>
+          <w:b/>
+          <w:highlight w:val="yellow"/>
+        </w:rPr>
+        <w:t xml:space="preserve"> </w:t>
+      </w:r>
+      <w:r>
+        <w:rPr>
+          <w:highlight w:val="yellow"/>
+        </w:rPr>
+        <w:t xml:space="preserve">… </w:t>
+      </w:r>
+      <w:proofErr w:type="spellStart"/>
+      <w:r>
+        <w:rPr>
+          <w:highlight w:val="yellow"/>
+        </w:rPr>
+        <w:t>NOVÁ</w:t>
+      </w:r>
+      <w:proofErr w:type="spellEnd"/>
+      <w:r>
+        <w:rPr>
+          <w:highlight w:val="yellow"/>
+        </w:rPr>
+        <w:t xml:space="preserve"> </w:t>
+      </w:r>
+      <w:proofErr w:type="spellStart"/>
+      <w:r>
+        <w:rPr>
+          <w:highlight w:val="yellow"/>
+        </w:rPr>
+        <w:t>relace</w:t>
+      </w:r>
+      <w:proofErr w:type="spellEnd"/>
+      <w:r>
+        <w:rPr>
+          <w:highlight w:val="yellow"/>
+        </w:rPr>
+        <w:t xml:space="preserve"> “basis”</w:t>
+      </w:r>
+    </w:p>
+    <w:p>
+      <w:pPr>
+        <w:spacing w:after="0" w:line="240" w:lineRule="auto"/>
+        <w:ind w:left="810" w:hanging="810"/>
+        <w:rPr>
+          <w:b/>
+        </w:rPr>
+      </w:pPr>
+      <w:proofErr w:type="spellStart"/>
+      <w:proofErr w:type="gramStart"/>
+      <w:r>
+        <w:rPr>
+          <w:b/>
+          <w:highlight w:val="yellow"/>
+        </w:rPr>
+        <w:t>předběžný</w:t>
+      </w:r>
+      <w:proofErr w:type="spellEnd"/>
+      <w:proofErr w:type="gramEnd"/>
+      <w:r>
+        <w:rPr>
+          <w:b/>
+          <w:highlight w:val="yellow"/>
+        </w:rPr>
+        <w:t xml:space="preserve"> </w:t>
+      </w:r>
+      <w:proofErr w:type="spellStart"/>
+      <w:r>
+        <w:rPr>
+          <w:b/>
+          <w:highlight w:val="yellow"/>
+        </w:rPr>
+        <w:t>výsledek</w:t>
+      </w:r>
+      <w:proofErr w:type="spellEnd"/>
+      <w:r>
+        <w:rPr>
+          <w:b/>
+          <w:highlight w:val="yellow"/>
+        </w:rPr>
+        <w:t xml:space="preserve"> </w:t>
+      </w:r>
+      <w:r>
+        <w:rPr>
+          <w:highlight w:val="yellow"/>
+        </w:rPr>
+        <w:t xml:space="preserve">… </w:t>
+      </w:r>
+      <w:proofErr w:type="spellStart"/>
+      <w:r>
+        <w:rPr>
+          <w:highlight w:val="yellow"/>
+        </w:rPr>
+        <w:t>polde</w:t>
+      </w:r>
+      <w:proofErr w:type="spellEnd"/>
+      <w:r>
+        <w:rPr>
+          <w:highlight w:val="yellow"/>
+        </w:rPr>
+        <w:t xml:space="preserve"> </w:t>
+      </w:r>
+      <w:proofErr w:type="spellStart"/>
+      <w:r>
+        <w:rPr>
+          <w:highlight w:val="yellow"/>
+        </w:rPr>
+        <w:t>mě</w:t>
+      </w:r>
+      <w:proofErr w:type="spellEnd"/>
+      <w:r>
+        <w:rPr>
+          <w:highlight w:val="yellow"/>
+        </w:rPr>
+        <w:t xml:space="preserve"> </w:t>
+      </w:r>
+      <w:proofErr w:type="spellStart"/>
+      <w:r>
+        <w:rPr>
+          <w:highlight w:val="yellow"/>
+        </w:rPr>
+        <w:t>nené</w:t>
+      </w:r>
+      <w:proofErr w:type="spellEnd"/>
+      <w:r>
+        <w:rPr>
+          <w:highlight w:val="yellow"/>
+        </w:rPr>
+        <w:t xml:space="preserve"> event, ale result, </w:t>
+      </w:r>
+      <w:proofErr w:type="spellStart"/>
+      <w:r>
+        <w:rPr>
+          <w:highlight w:val="yellow"/>
+        </w:rPr>
+        <w:t>tedy</w:t>
+      </w:r>
+      <w:proofErr w:type="spellEnd"/>
+      <w:r>
+        <w:rPr>
+          <w:highlight w:val="yellow"/>
+        </w:rPr>
+        <w:t xml:space="preserve"> non-event</w:t>
+      </w:r>
+      <w:bookmarkStart w:id="0" w:name="_GoBack"/>
+      <w:bookmarkEnd w:id="0"/>
+      <w:r>
+        <w:rPr>
+          <w:b/>
+        </w:rPr>
+        <w:t xml:space="preserve"> </w:t>
+      </w:r>
+    </w:p>
+    <w:p>
+      <w:pPr>
+        <w:spacing w:after="0" w:line="240" w:lineRule="auto"/>
+        <w:ind w:left="810" w:hanging="810"/>
         <w:rPr>
           <w:b/>
         </w:rPr>
@@ -5220,152 +5360,6 @@
       <w:proofErr w:type="spellEnd"/>
       <w:r>
         <w:t>)-&gt;</w:t>
-      </w:r>
-      <w:proofErr w:type="spellStart"/>
-      <w:r>
-        <w:t>ARG2</w:t>
-      </w:r>
-      <w:proofErr w:type="spellEnd"/>
-      <w:r>
-        <w:t xml:space="preserve"> </w:t>
-      </w:r>
-    </w:p>
-    <w:p>
-      <w:pPr>
-        <w:spacing w:after="0" w:line="240" w:lineRule="auto"/>
-        <w:ind w:left="720" w:firstLine="720"/>
-      </w:pPr>
-      <w:r>
-        <w:t>(</w:t>
-      </w:r>
-      <w:proofErr w:type="gramStart"/>
-      <w:r>
-        <w:t>alternative</w:t>
-      </w:r>
-      <w:proofErr w:type="gramEnd"/>
-      <w:r>
-        <w:t>: ACT-&gt;</w:t>
-      </w:r>
-      <w:proofErr w:type="spellStart"/>
-      <w:r>
-        <w:t>ARG1</w:t>
-      </w:r>
-      <w:proofErr w:type="spellEnd"/>
-      <w:r>
-        <w:t>, PAT-&gt;</w:t>
-      </w:r>
-      <w:proofErr w:type="spellStart"/>
-      <w:r>
-        <w:t>ARG1</w:t>
-      </w:r>
-      <w:proofErr w:type="spellEnd"/>
-      <w:r>
-        <w:t>)</w:t>
-      </w:r>
-    </w:p>
-    <w:p>
-      <w:pPr>
-        <w:spacing w:after="0" w:line="240" w:lineRule="auto"/>
-        <w:ind w:firstLine="720"/>
-      </w:pPr>
-      <w:proofErr w:type="spellStart"/>
-      <w:proofErr w:type="gramStart"/>
-      <w:r>
-        <w:t>představovat</w:t>
-      </w:r>
-      <w:proofErr w:type="spellEnd"/>
-      <w:r>
-        <w:t>-003</w:t>
-      </w:r>
-      <w:proofErr w:type="gramEnd"/>
-      <w:r>
-        <w:t xml:space="preserve"> = </w:t>
-      </w:r>
-      <w:proofErr w:type="spellStart"/>
-      <w:r>
-        <w:t>představovat</w:t>
-      </w:r>
-      <w:proofErr w:type="spellEnd"/>
-      <w:r>
-        <w:t xml:space="preserve"> (v-</w:t>
-      </w:r>
-      <w:proofErr w:type="spellStart"/>
-      <w:r>
-        <w:t>w4766f1</w:t>
-      </w:r>
-      <w:proofErr w:type="spellEnd"/>
-      <w:r>
-        <w:t xml:space="preserve">) ... </w:t>
-      </w:r>
-      <w:proofErr w:type="spellStart"/>
-      <w:r>
-        <w:t>SSC</w:t>
-      </w:r>
-      <w:proofErr w:type="spellEnd"/>
-      <w:r>
-        <w:t xml:space="preserve"> mapping: </w:t>
-      </w:r>
-    </w:p>
-    <w:p>
-      <w:pPr>
-        <w:spacing w:after="0" w:line="240" w:lineRule="auto"/>
-        <w:ind w:left="720" w:firstLine="720"/>
-      </w:pPr>
-      <w:proofErr w:type="gramStart"/>
-      <w:r>
-        <w:t>ACT(</w:t>
-      </w:r>
-      <w:proofErr w:type="spellStart"/>
-      <w:proofErr w:type="gramEnd"/>
-      <w:r>
-        <w:t>1;.f</w:t>
-      </w:r>
-      <w:proofErr w:type="spellEnd"/>
-      <w:r>
-        <w:t>;↓</w:t>
-      </w:r>
-      <w:proofErr w:type="spellStart"/>
-      <w:r>
-        <w:t>že</w:t>
-      </w:r>
-      <w:proofErr w:type="spellEnd"/>
-      <w:r>
-        <w:t>)-&gt;</w:t>
-      </w:r>
-      <w:proofErr w:type="spellStart"/>
-      <w:r>
-        <w:t>ARG1</w:t>
-      </w:r>
-      <w:proofErr w:type="spellEnd"/>
-      <w:r>
-        <w:t xml:space="preserve">, </w:t>
-      </w:r>
-    </w:p>
-    <w:p>
-      <w:pPr>
-        <w:spacing w:after="0" w:line="240" w:lineRule="auto"/>
-        <w:ind w:left="720" w:firstLine="720"/>
-      </w:pPr>
-      <w:proofErr w:type="gramStart"/>
-      <w:r>
-        <w:t>PAT(</w:t>
-      </w:r>
-      <w:proofErr w:type="spellStart"/>
-      <w:proofErr w:type="gramEnd"/>
-      <w:r>
-        <w:t>4;.f</w:t>
-      </w:r>
-      <w:proofErr w:type="spellEnd"/>
-      <w:r>
-        <w:t>;↓</w:t>
-      </w:r>
-      <w:proofErr w:type="spellStart"/>
-      <w:r>
-        <w:t>že</w:t>
-      </w:r>
-      <w:proofErr w:type="spellEnd"/>
-      <w:r>
-        <w:t>;↓aby)-&gt;</w:t>
       </w:r>
       <w:proofErr w:type="spellStart"/>
       <w:r>
@@ -5395,12 +5389,158 @@
       </w:r>
       <w:proofErr w:type="spellStart"/>
       <w:r>
+        <w:t>ARG1</w:t>
+      </w:r>
+      <w:proofErr w:type="spellEnd"/>
+      <w:r>
+        <w:t>, PAT-&gt;</w:t>
+      </w:r>
+      <w:proofErr w:type="spellStart"/>
+      <w:r>
+        <w:t>ARG1</w:t>
+      </w:r>
+      <w:proofErr w:type="spellEnd"/>
+      <w:r>
+        <w:t>)</w:t>
+      </w:r>
+    </w:p>
+    <w:p>
+      <w:pPr>
+        <w:spacing w:after="0" w:line="240" w:lineRule="auto"/>
+        <w:ind w:firstLine="720"/>
+      </w:pPr>
+      <w:proofErr w:type="spellStart"/>
+      <w:proofErr w:type="gramStart"/>
+      <w:r>
+        <w:t>představovat</w:t>
+      </w:r>
+      <w:proofErr w:type="spellEnd"/>
+      <w:r>
+        <w:t>-003</w:t>
+      </w:r>
+      <w:proofErr w:type="gramEnd"/>
+      <w:r>
+        <w:t xml:space="preserve"> = </w:t>
+      </w:r>
+      <w:proofErr w:type="spellStart"/>
+      <w:r>
+        <w:t>představovat</w:t>
+      </w:r>
+      <w:proofErr w:type="spellEnd"/>
+      <w:r>
+        <w:t xml:space="preserve"> (v-</w:t>
+      </w:r>
+      <w:proofErr w:type="spellStart"/>
+      <w:r>
+        <w:t>w4766f1</w:t>
+      </w:r>
+      <w:proofErr w:type="spellEnd"/>
+      <w:r>
+        <w:t xml:space="preserve">) ... </w:t>
+      </w:r>
+      <w:proofErr w:type="spellStart"/>
+      <w:r>
+        <w:t>SSC</w:t>
+      </w:r>
+      <w:proofErr w:type="spellEnd"/>
+      <w:r>
+        <w:t xml:space="preserve"> mapping: </w:t>
+      </w:r>
+    </w:p>
+    <w:p>
+      <w:pPr>
+        <w:spacing w:after="0" w:line="240" w:lineRule="auto"/>
+        <w:ind w:left="720" w:firstLine="720"/>
+      </w:pPr>
+      <w:proofErr w:type="gramStart"/>
+      <w:r>
+        <w:t>ACT(</w:t>
+      </w:r>
+      <w:proofErr w:type="spellStart"/>
+      <w:proofErr w:type="gramEnd"/>
+      <w:r>
+        <w:t>1;.f</w:t>
+      </w:r>
+      <w:proofErr w:type="spellEnd"/>
+      <w:r>
+        <w:t>;↓</w:t>
+      </w:r>
+      <w:proofErr w:type="spellStart"/>
+      <w:r>
+        <w:t>že</w:t>
+      </w:r>
+      <w:proofErr w:type="spellEnd"/>
+      <w:r>
+        <w:t>)-&gt;</w:t>
+      </w:r>
+      <w:proofErr w:type="spellStart"/>
+      <w:r>
+        <w:t>ARG1</w:t>
+      </w:r>
+      <w:proofErr w:type="spellEnd"/>
+      <w:r>
+        <w:t xml:space="preserve">, </w:t>
+      </w:r>
+    </w:p>
+    <w:p>
+      <w:pPr>
+        <w:spacing w:after="0" w:line="240" w:lineRule="auto"/>
+        <w:ind w:left="720" w:firstLine="720"/>
+      </w:pPr>
+      <w:proofErr w:type="gramStart"/>
+      <w:r>
+        <w:t>PAT(</w:t>
+      </w:r>
+      <w:proofErr w:type="spellStart"/>
+      <w:proofErr w:type="gramEnd"/>
+      <w:r>
+        <w:t>4;.f</w:t>
+      </w:r>
+      <w:proofErr w:type="spellEnd"/>
+      <w:r>
+        <w:t>;↓</w:t>
+      </w:r>
+      <w:proofErr w:type="spellStart"/>
+      <w:r>
+        <w:t>že</w:t>
+      </w:r>
+      <w:proofErr w:type="spellEnd"/>
+      <w:r>
+        <w:t>;↓aby)-&gt;</w:t>
+      </w:r>
+      <w:proofErr w:type="spellStart"/>
+      <w:r>
         <w:t>ARG2</w:t>
       </w:r>
       <w:proofErr w:type="spellEnd"/>
       <w:r>
+        <w:t xml:space="preserve"> </w:t>
+      </w:r>
+    </w:p>
+    <w:p>
+      <w:pPr>
+        <w:spacing w:after="0" w:line="240" w:lineRule="auto"/>
+        <w:ind w:left="720" w:firstLine="720"/>
+      </w:pPr>
+      <w:r>
         <w:t>(</w:t>
       </w:r>
+      <w:proofErr w:type="gramStart"/>
+      <w:r>
+        <w:t>alternative</w:t>
+      </w:r>
+      <w:proofErr w:type="gramEnd"/>
+      <w:r>
+        <w:t>: ACT-&gt;</w:t>
+      </w:r>
+      <w:proofErr w:type="spellStart"/>
+      <w:r>
+        <w:t>ARG2</w:t>
+      </w:r>
+      <w:proofErr w:type="spellEnd"/>
+      <w:r>
+        <w:t>(</w:t>
+      </w:r>
       <w:proofErr w:type="spellStart"/>
       <w:r>
         <w:t>ARG0</w:t>
@@ -5488,6 +5628,170 @@
       <w:r>
         <w:t xml:space="preserve"> on 3-1-4 (1) The school has approximately 570 pupils.</w:t>
       </w:r>
+    </w:p>
+    <w:p>
+      <w:pPr>
+        <w:spacing w:after="0" w:line="240" w:lineRule="auto"/>
+        <w:rPr>
+          <w:color w:val="FF0000"/>
+        </w:rPr>
+      </w:pPr>
+      <w:proofErr w:type="spellStart"/>
+      <w:proofErr w:type="gramStart"/>
+      <w:r>
+        <w:rPr>
+          <w:color w:val="FF0000"/>
+        </w:rPr>
+        <w:t>asi</w:t>
+      </w:r>
+      <w:proofErr w:type="spellEnd"/>
+      <w:proofErr w:type="gramEnd"/>
+      <w:r>
+        <w:rPr>
+          <w:color w:val="FF0000"/>
+        </w:rPr>
+        <w:t xml:space="preserve"> 20.5 </w:t>
+      </w:r>
+      <w:proofErr w:type="spellStart"/>
+      <w:r>
+        <w:rPr>
+          <w:color w:val="FF0000"/>
+        </w:rPr>
+        <w:t>procenta</w:t>
+      </w:r>
+      <w:proofErr w:type="spellEnd"/>
+      <w:r>
+        <w:rPr>
+          <w:color w:val="FF0000"/>
+        </w:rPr>
+        <w:t xml:space="preserve"> … </w:t>
+      </w:r>
+      <w:proofErr w:type="spellStart"/>
+      <w:r>
+        <w:rPr>
+          <w:color w:val="FF0000"/>
+        </w:rPr>
+        <w:t>podle</w:t>
+      </w:r>
+      <w:proofErr w:type="spellEnd"/>
+      <w:r>
+        <w:rPr>
+          <w:color w:val="FF0000"/>
+        </w:rPr>
+        <w:t xml:space="preserve"> “about 200 people”</w:t>
+      </w:r>
+    </w:p>
+    <w:p>
+      <w:pPr>
+        <w:spacing w:after="0" w:line="240" w:lineRule="auto"/>
+        <w:rPr>
+          <w:color w:val="FF0000"/>
+        </w:rPr>
+      </w:pPr>
+      <w:r>
+        <w:rPr>
+          <w:color w:val="FF0000"/>
+        </w:rPr>
+        <w:tab/>
+        <w:t>(</w:t>
+      </w:r>
+      <w:proofErr w:type="spellStart"/>
+      <w:r>
+        <w:rPr>
+          <w:color w:val="FF0000"/>
+        </w:rPr>
+        <w:t>s3p</w:t>
+      </w:r>
+      <w:proofErr w:type="spellEnd"/>
+      <w:r>
+        <w:rPr>
+          <w:color w:val="FF0000"/>
+        </w:rPr>
+        <w:t xml:space="preserve"> / person</w:t>
+      </w:r>
+    </w:p>
+    <w:p>
+      <w:pPr>
+        <w:spacing w:after="0" w:line="240" w:lineRule="auto"/>
+        <w:rPr>
+          <w:color w:val="FF0000"/>
+        </w:rPr>
+      </w:pPr>
+      <w:r>
+        <w:rPr>
+          <w:color w:val="FF0000"/>
+        </w:rPr>
+        <w:t xml:space="preserve">                    </w:t>
+      </w:r>
+      <w:proofErr w:type="gramStart"/>
+      <w:r>
+        <w:rPr>
+          <w:color w:val="FF0000"/>
+        </w:rPr>
+        <w:t>:quant</w:t>
+      </w:r>
+      <w:proofErr w:type="gramEnd"/>
+      <w:r>
+        <w:rPr>
+          <w:color w:val="FF0000"/>
+        </w:rPr>
+        <w:t xml:space="preserve"> (</w:t>
+      </w:r>
+      <w:proofErr w:type="spellStart"/>
+      <w:r>
+        <w:rPr>
+          <w:color w:val="FF0000"/>
+        </w:rPr>
+        <w:t>s3a2</w:t>
+      </w:r>
+      <w:proofErr w:type="spellEnd"/>
+      <w:r>
+        <w:rPr>
+          <w:color w:val="FF0000"/>
+        </w:rPr>
+        <w:t xml:space="preserve"> / about</w:t>
+      </w:r>
+    </w:p>
+    <w:p>
+      <w:pPr>
+        <w:spacing w:after="0" w:line="240" w:lineRule="auto"/>
+        <w:rPr>
+          <w:color w:val="FF0000"/>
+        </w:rPr>
+      </w:pPr>
+      <w:r>
+        <w:rPr>
+          <w:color w:val="FF0000"/>
+        </w:rPr>
+        <w:t xml:space="preserve">                        </w:t>
+      </w:r>
+      <w:proofErr w:type="gramStart"/>
+      <w:r>
+        <w:rPr>
+          <w:color w:val="FF0000"/>
+        </w:rPr>
+        <w:t>:</w:t>
+      </w:r>
+      <w:proofErr w:type="spellStart"/>
+      <w:r>
+        <w:rPr>
+          <w:color w:val="FF0000"/>
+        </w:rPr>
+        <w:t>op1</w:t>
+      </w:r>
+      <w:proofErr w:type="spellEnd"/>
+      <w:proofErr w:type="gramEnd"/>
+      <w:r>
+        <w:rPr>
+          <w:color w:val="FF0000"/>
+        </w:rPr>
+        <w:t xml:space="preserve"> 200))</w:t>
+      </w:r>
+    </w:p>
+    <w:p>
+      <w:pPr>
+        <w:spacing w:after="0" w:line="240" w:lineRule="auto"/>
+      </w:pPr>
     </w:p>
     <w:p>
       <w:pPr>
@@ -7458,7 +7762,6 @@
           <w:b/>
           <w:u w:val="single"/>
         </w:rPr>
-        <w:lastRenderedPageBreak/>
         <w:t>Comments/Questions:</w:t>
       </w:r>
     </w:p>
@@ -7986,8 +8289,6 @@
           <w:b/>
         </w:rPr>
       </w:pPr>
-      <w:bookmarkStart w:id="0" w:name="_GoBack"/>
-      <w:bookmarkEnd w:id="0"/>
     </w:p>
     <w:p>
       <w:pPr>

</xml_diff>